<commit_message>
Readme updated for setup instructions
</commit_message>
<xml_diff>
--- a/assets/resume-word.docx
+++ b/assets/resume-word.docx
@@ -202,7 +202,7 @@
           <w:szCs w:val="24"/>
           <w:rtl w:val="0"/>
         </w:rPr>
-        <w:t xml:space="preserve">Software developer, developer advocate at Agora, Udemy instructor, YouTuber with 166k+ subs and contributor at Traversy Media.</w:t>
+        <w:t xml:space="preserve">Software developer, developer advocate at Agora, Udemy instructor, YouTuber, and contributor at Traversy Media.</w:t>
       </w:r>
       <w:r>
         <w:rPr>
@@ -278,7 +278,7 @@
           <w:szCs w:val="24"/>
           <w:rtl w:val="0"/>
         </w:rPr>
-        <w:t xml:space="preserve">7 Years experience with front &amp; backend development</w:t>
+        <w:t xml:space="preserve">10 years of experience in full stack development</w:t>
       </w:r>
     </w:p>
     <w:p>
@@ -301,7 +301,7 @@
           <w:szCs w:val="24"/>
           <w:rtl w:val="0"/>
         </w:rPr>
-        <w:t xml:space="preserve">Extensive knowledge in API &amp; Database Design.</w:t>
+        <w:t xml:space="preserve">Tech educator &amp; online instructor (Youtube &amp; Udemy)</w:t>
       </w:r>
     </w:p>
     <w:p>
@@ -324,7 +324,7 @@
           <w:szCs w:val="24"/>
           <w:rtl w:val="0"/>
         </w:rPr>
-        <w:t xml:space="preserve">Experienced content creator on YouTube &amp; community leader</w:t>
+        <w:t xml:space="preserve">Technical Writing &amp; Blogging</w:t>
       </w:r>
     </w:p>
     <w:p>
@@ -347,7 +347,7 @@
           <w:szCs w:val="24"/>
           <w:rtl w:val="0"/>
         </w:rPr>
-        <w:t xml:space="preserve">7 Years experience with running Adwords campaigns &amp; SEO</w:t>
+        <w:t xml:space="preserve">SEO &amp; paid ad campaigns (Google Adwords)</w:t>
       </w:r>
     </w:p>
     <w:p>
@@ -587,6 +587,7 @@
       <w:pPr>
         <w:rPr>
           <w:rFonts w:ascii="Consolas" w:cs="Consolas" w:eastAsia="Consolas" w:hAnsi="Consolas"/>
+          <w:b w:val="1"/>
           <w:sz w:val="32"/>
           <w:szCs w:val="32"/>
         </w:rPr>
@@ -601,19 +602,14 @@
         </w:rPr>
         <w:t xml:space="preserve">Work History</w:t>
       </w:r>
-      <w:r>
-        <w:rPr>
-          <w:rtl w:val="0"/>
-        </w:rPr>
-      </w:r>
-    </w:p>
-    <w:p>
-      <w:pPr>
-        <w:rPr>
-          <w:rFonts w:ascii="Consolas" w:cs="Consolas" w:eastAsia="Consolas" w:hAnsi="Consolas"/>
-          <w:b w:val="1"/>
-          <w:sz w:val="24"/>
-          <w:szCs w:val="24"/>
+    </w:p>
+    <w:p>
+      <w:pPr>
+        <w:rPr>
+          <w:rFonts w:ascii="Consolas" w:cs="Consolas" w:eastAsia="Consolas" w:hAnsi="Consolas"/>
+          <w:b w:val="1"/>
+          <w:sz w:val="32"/>
+          <w:szCs w:val="32"/>
         </w:rPr>
       </w:pPr>
       <w:r>
@@ -641,6 +637,128 @@
           <w:u w:val="single"/>
           <w:rtl w:val="0"/>
         </w:rPr>
+        <w:t xml:space="preserve">DEVELOPER ADVOCATE  | APPWRITE.IO</w:t>
+      </w:r>
+    </w:p>
+    <w:p>
+      <w:pPr>
+        <w:rPr>
+          <w:rFonts w:ascii="Consolas" w:cs="Consolas" w:eastAsia="Consolas" w:hAnsi="Consolas"/>
+          <w:sz w:val="24"/>
+          <w:szCs w:val="24"/>
+        </w:rPr>
+      </w:pPr>
+      <w:r>
+        <w:rPr>
+          <w:rtl w:val="0"/>
+        </w:rPr>
+      </w:r>
+    </w:p>
+    <w:p>
+      <w:pPr>
+        <w:rPr>
+          <w:rFonts w:ascii="Consolas" w:cs="Consolas" w:eastAsia="Consolas" w:hAnsi="Consolas"/>
+          <w:sz w:val="24"/>
+          <w:szCs w:val="24"/>
+        </w:rPr>
+      </w:pPr>
+      <w:r>
+        <w:rPr>
+          <w:rFonts w:ascii="Consolas" w:cs="Consolas" w:eastAsia="Consolas" w:hAnsi="Consolas"/>
+          <w:sz w:val="24"/>
+          <w:szCs w:val="24"/>
+          <w:rtl w:val="0"/>
+        </w:rPr>
+        <w:t xml:space="preserve">11/2021 - present</w:t>
+      </w:r>
+    </w:p>
+    <w:p>
+      <w:pPr>
+        <w:rPr>
+          <w:rFonts w:ascii="Consolas" w:cs="Consolas" w:eastAsia="Consolas" w:hAnsi="Consolas"/>
+          <w:sz w:val="24"/>
+          <w:szCs w:val="24"/>
+        </w:rPr>
+      </w:pPr>
+      <w:r>
+        <w:rPr>
+          <w:rtl w:val="0"/>
+        </w:rPr>
+      </w:r>
+    </w:p>
+    <w:p>
+      <w:pPr>
+        <w:rPr>
+          <w:rFonts w:ascii="Consolas" w:cs="Consolas" w:eastAsia="Consolas" w:hAnsi="Consolas"/>
+          <w:b w:val="1"/>
+          <w:sz w:val="32"/>
+          <w:szCs w:val="32"/>
+        </w:rPr>
+      </w:pPr>
+      <w:r>
+        <w:rPr>
+          <w:rFonts w:ascii="Consolas" w:cs="Consolas" w:eastAsia="Consolas" w:hAnsi="Consolas"/>
+          <w:sz w:val="24"/>
+          <w:szCs w:val="24"/>
+          <w:rtl w:val="0"/>
+        </w:rPr>
+        <w:t xml:space="preserve">[Current challenge] Working to improve developer adoption and experience across all Appwrites SDKs through educational content on the Appwrite YouTube channel, articles &amp; community events</w:t>
+      </w:r>
+      <w:r>
+        <w:rPr>
+          <w:rtl w:val="0"/>
+        </w:rPr>
+      </w:r>
+    </w:p>
+    <w:p>
+      <w:pPr>
+        <w:rPr>
+          <w:rFonts w:ascii="Consolas" w:cs="Consolas" w:eastAsia="Consolas" w:hAnsi="Consolas"/>
+          <w:b w:val="1"/>
+          <w:sz w:val="32"/>
+          <w:szCs w:val="32"/>
+        </w:rPr>
+      </w:pPr>
+      <w:r>
+        <w:rPr>
+          <w:rtl w:val="0"/>
+        </w:rPr>
+      </w:r>
+    </w:p>
+    <w:p>
+      <w:pPr>
+        <w:rPr>
+          <w:rFonts w:ascii="Consolas" w:cs="Consolas" w:eastAsia="Consolas" w:hAnsi="Consolas"/>
+          <w:b w:val="1"/>
+          <w:sz w:val="24"/>
+          <w:szCs w:val="24"/>
+        </w:rPr>
+      </w:pPr>
+      <w:r>
+        <w:rPr>
+          <w:rtl w:val="0"/>
+        </w:rPr>
+      </w:r>
+    </w:p>
+    <w:p>
+      <w:pPr>
+        <w:rPr>
+          <w:rFonts w:ascii="Consolas" w:cs="Consolas" w:eastAsia="Consolas" w:hAnsi="Consolas"/>
+          <w:b w:val="1"/>
+          <w:sz w:val="24"/>
+          <w:szCs w:val="24"/>
+          <w:u w:val="single"/>
+        </w:rPr>
+      </w:pPr>
+      <w:r>
+        <w:rPr>
+          <w:rFonts w:ascii="Consolas" w:cs="Consolas" w:eastAsia="Consolas" w:hAnsi="Consolas"/>
+          <w:b w:val="1"/>
+          <w:sz w:val="24"/>
+          <w:szCs w:val="24"/>
+          <w:u w:val="single"/>
+          <w:rtl w:val="0"/>
+        </w:rPr>
         <w:t xml:space="preserve">DEVELOPER ADVOCATE  | AGORA.IO</w:t>
       </w:r>
     </w:p>
@@ -673,39 +791,39 @@
           <w:szCs w:val="24"/>
           <w:rtl w:val="0"/>
         </w:rPr>
-        <w:t xml:space="preserve">11/2021 - Present</w:t>
-      </w:r>
-    </w:p>
-    <w:p>
-      <w:pPr>
-        <w:rPr>
-          <w:rFonts w:ascii="Consolas" w:cs="Consolas" w:eastAsia="Consolas" w:hAnsi="Consolas"/>
-          <w:sz w:val="24"/>
-          <w:szCs w:val="24"/>
-        </w:rPr>
-      </w:pPr>
-      <w:r>
-        <w:rPr>
-          <w:rtl w:val="0"/>
-        </w:rPr>
-      </w:r>
-    </w:p>
-    <w:p>
-      <w:pPr>
-        <w:rPr>
-          <w:rFonts w:ascii="Consolas" w:cs="Consolas" w:eastAsia="Consolas" w:hAnsi="Consolas"/>
-          <w:sz w:val="24"/>
-          <w:szCs w:val="24"/>
-        </w:rPr>
-      </w:pPr>
-      <w:r>
-        <w:rPr>
-          <w:rFonts w:ascii="Consolas" w:cs="Consolas" w:eastAsia="Consolas" w:hAnsi="Consolas"/>
-          <w:sz w:val="24"/>
-          <w:szCs w:val="24"/>
-          <w:rtl w:val="0"/>
-        </w:rPr>
-        <w:t xml:space="preserve">Worked on making Agora’s Web Based SDK more accessible through video tutorials, articles, demo projects and event based training. Also building out React UI components &amp; leading a team to re-design Agora’s documentation and api reference.</w:t>
+        <w:t xml:space="preserve">11/2021 - 9/2023</w:t>
+      </w:r>
+    </w:p>
+    <w:p>
+      <w:pPr>
+        <w:rPr>
+          <w:rFonts w:ascii="Consolas" w:cs="Consolas" w:eastAsia="Consolas" w:hAnsi="Consolas"/>
+          <w:sz w:val="24"/>
+          <w:szCs w:val="24"/>
+        </w:rPr>
+      </w:pPr>
+      <w:r>
+        <w:rPr>
+          <w:rtl w:val="0"/>
+        </w:rPr>
+      </w:r>
+    </w:p>
+    <w:p>
+      <w:pPr>
+        <w:rPr>
+          <w:rFonts w:ascii="Consolas" w:cs="Consolas" w:eastAsia="Consolas" w:hAnsi="Consolas"/>
+          <w:sz w:val="24"/>
+          <w:szCs w:val="24"/>
+        </w:rPr>
+      </w:pPr>
+      <w:r>
+        <w:rPr>
+          <w:rFonts w:ascii="Consolas" w:cs="Consolas" w:eastAsia="Consolas" w:hAnsi="Consolas"/>
+          <w:sz w:val="24"/>
+          <w:szCs w:val="24"/>
+          <w:rtl w:val="0"/>
+        </w:rPr>
+        <w:t xml:space="preserve">Worked on making Agora’s Web-Based SDK more accessible through video tutorials, articles, demo projects, and event-based training. Also, building out React UI components &amp; led a team to re-design Agora’s documentation and API reference.</w:t>
       </w:r>
     </w:p>
     <w:p>
@@ -742,7 +860,7 @@
           <w:szCs w:val="24"/>
           <w:rtl w:val="0"/>
         </w:rPr>
-        <w:t xml:space="preserve">Doubled Web SDK’s monthly usage minutes from 15 million to 30 million minutes within my first 4 months</w:t>
+        <w:t xml:space="preserve">Doubled Web SDK’s monthly usage minutes from 15 million to 30 million minutes within my first four months</w:t>
       </w:r>
     </w:p>
     <w:p>
@@ -765,7 +883,7 @@
           <w:szCs w:val="24"/>
           <w:rtl w:val="0"/>
         </w:rPr>
-        <w:t xml:space="preserve">Produced educational video content which resulted in 300k+ views on youtube</w:t>
+        <w:t xml:space="preserve">Produced educational video content which resulted in 300k+ views on YouTube</w:t>
       </w:r>
     </w:p>
     <w:p>
@@ -939,7 +1057,7 @@
           <w:szCs w:val="24"/>
           <w:rtl w:val="0"/>
         </w:rPr>
-        <w:t xml:space="preserve">166,000+ Youtube Subscribers</w:t>
+        <w:t xml:space="preserve">210k+ Youtube Subscribers</w:t>
       </w:r>
     </w:p>
     <w:p>
@@ -962,7 +1080,7 @@
           <w:szCs w:val="24"/>
           <w:rtl w:val="0"/>
         </w:rPr>
-        <w:t xml:space="preserve">30,000 course copies sold</w:t>
+        <w:t xml:space="preserve">50,000 course copies sold</w:t>
       </w:r>
     </w:p>
     <w:p>
@@ -1008,7 +1126,7 @@
           <w:szCs w:val="24"/>
           <w:rtl w:val="0"/>
         </w:rPr>
-        <w:t xml:space="preserve">Made regular contributions to Traversy Medias youtube channel (1.9m Subscribers)</w:t>
+        <w:t xml:space="preserve">Made regular contributions to Traversy Medias YouTube channel (2.5m Subscribers)</w:t>
       </w:r>
     </w:p>
     <w:p>
@@ -1031,7 +1149,7 @@
           <w:szCs w:val="24"/>
           <w:rtl w:val="0"/>
         </w:rPr>
-        <w:t xml:space="preserve">Tutorial videos included projects such as social networks, Ecommerce, real time video, stripe &amp; paypal integrations and more</w:t>
+        <w:t xml:space="preserve">Tutorial videos included projects such as social networks, e-commerce, real-time video, stripe &amp; PayPal integrations, and more</w:t>
       </w:r>
     </w:p>
     <w:p>
@@ -1192,7 +1310,7 @@
           <w:szCs w:val="24"/>
           <w:rtl w:val="0"/>
         </w:rPr>
-        <w:t xml:space="preserve">Built entire code base and brought version 1 of LIMS system to market as a solo developer</w:t>
+        <w:t xml:space="preserve">Built the entire code base and brought version 1 of the LIMS system to market as a solo developer</w:t>
       </w:r>
     </w:p>
     <w:p>
@@ -1238,7 +1356,7 @@
           <w:szCs w:val="24"/>
           <w:rtl w:val="0"/>
         </w:rPr>
-        <w:t xml:space="preserve">Managed a small team of developers in expansion of LIMS system</w:t>
+        <w:t xml:space="preserve">Managed a small team of developers in the expansion of the LIMS system</w:t>
       </w:r>
     </w:p>
     <w:p>
@@ -1354,7 +1472,7 @@
           <w:szCs w:val="24"/>
           <w:rtl w:val="0"/>
         </w:rPr>
-        <w:t xml:space="preserve">Started a digital agency building websites and marketing for local businesses. Mostly Wordpress sites with small modifications to themes.</w:t>
+        <w:t xml:space="preserve">Started a digital agency building websites and marketing for local businesses.</w:t>
       </w:r>
     </w:p>
     <w:p>

</xml_diff>